<commit_message>
exercices xml et début html
</commit_message>
<xml_diff>
--- a/fiche-metier/REALISATION FICHE METIER.docx
+++ b/fiche-metier/REALISATION FICHE METIER.docx
@@ -12,6 +12,7 @@
           <w:color w:val="000000" w:themeColor="text1"/>
           <w:sz w:val="36"/>
           <w:szCs w:val="36"/>
+          <w:highlight w:val="green"/>
           <w:u w:val="single"/>
           <w14:shadow w14:blurRad="12700" w14:dist="38100" w14:dir="2700000" w14:sx="100000" w14:sy="100000" w14:kx="0" w14:ky="0" w14:algn="tl">
             <w14:schemeClr w14:val="bg1">
@@ -31,9 +32,121 @@
         <w:rPr>
           <w:b/>
           <w:bCs/>
+          <w:noProof/>
           <w:color w:val="000000" w:themeColor="text1"/>
           <w:sz w:val="36"/>
           <w:szCs w:val="36"/>
+          <w:u w:val="single"/>
+        </w:rPr>
+        <mc:AlternateContent>
+          <mc:Choice Requires="wps">
+            <w:drawing>
+              <wp:anchor distT="0" distB="0" distL="114300" distR="114300" simplePos="0" relativeHeight="251661312" behindDoc="0" locked="0" layoutInCell="1" allowOverlap="1" wp14:anchorId="1980ACE8" wp14:editId="544D88C5">
+                <wp:simplePos x="0" y="0"/>
+                <wp:positionH relativeFrom="column">
+                  <wp:posOffset>-623570</wp:posOffset>
+                </wp:positionH>
+                <wp:positionV relativeFrom="paragraph">
+                  <wp:posOffset>233680</wp:posOffset>
+                </wp:positionV>
+                <wp:extent cx="485775" cy="8924925"/>
+                <wp:effectExtent l="38100" t="0" r="28575" b="28575"/>
+                <wp:wrapNone/>
+                <wp:docPr id="3" name="Parchemin : vertical 3"/>
+                <wp:cNvGraphicFramePr/>
+                <a:graphic xmlns:a="http://schemas.openxmlformats.org/drawingml/2006/main">
+                  <a:graphicData uri="http://schemas.microsoft.com/office/word/2010/wordprocessingShape">
+                    <wps:wsp>
+                      <wps:cNvSpPr/>
+                      <wps:spPr>
+                        <a:xfrm>
+                          <a:off x="0" y="0"/>
+                          <a:ext cx="485775" cy="8924925"/>
+                        </a:xfrm>
+                        <a:prstGeom prst="verticalScroll">
+                          <a:avLst/>
+                        </a:prstGeom>
+                        <a:solidFill>
+                          <a:srgbClr val="00B050"/>
+                        </a:solidFill>
+                        <a:ln>
+                          <a:solidFill>
+                            <a:srgbClr val="FF0000"/>
+                          </a:solidFill>
+                        </a:ln>
+                      </wps:spPr>
+                      <wps:style>
+                        <a:lnRef idx="2">
+                          <a:schemeClr val="accent1">
+                            <a:shade val="50000"/>
+                          </a:schemeClr>
+                        </a:lnRef>
+                        <a:fillRef idx="1">
+                          <a:schemeClr val="accent1"/>
+                        </a:fillRef>
+                        <a:effectRef idx="0">
+                          <a:schemeClr val="accent1"/>
+                        </a:effectRef>
+                        <a:fontRef idx="minor">
+                          <a:schemeClr val="lt1"/>
+                        </a:fontRef>
+                      </wps:style>
+                      <wps:bodyPr rot="0" spcFirstLastPara="0" vertOverflow="overflow" horzOverflow="overflow" vert="horz" wrap="square" lIns="91440" tIns="45720" rIns="91440" bIns="45720" numCol="1" spcCol="0" rtlCol="0" fromWordArt="0" anchor="ctr" anchorCtr="0" forceAA="0" compatLnSpc="1">
+                        <a:prstTxWarp prst="textNoShape">
+                          <a:avLst/>
+                        </a:prstTxWarp>
+                        <a:noAutofit/>
+                      </wps:bodyPr>
+                    </wps:wsp>
+                  </a:graphicData>
+                </a:graphic>
+                <wp14:sizeRelV relativeFrom="margin">
+                  <wp14:pctHeight>0</wp14:pctHeight>
+                </wp14:sizeRelV>
+              </wp:anchor>
+            </w:drawing>
+          </mc:Choice>
+          <mc:Fallback>
+            <w:pict>
+              <v:shapetype w14:anchorId="2FABA7FA" id="_x0000_t97" coordsize="21600,21600" o:spt="97" adj="2700" path="m@5,qx@1@2l@1@0@2@0qx0@7@2,21600l@9,21600qx@10@7l@10@1@11@1qx21600@2@11,xem@5,nfqx@6@2@5@1@4@3@5@2l@6@2em@5@1nfl@10@1em@2,21600nfqx@1@7l@1@0em@2@0nfqx@3@8@2@7l@1@7e">
+                <v:formulas>
+                  <v:f eqn="sum height 0 #0"/>
+                  <v:f eqn="val #0"/>
+                  <v:f eqn="prod @1 1 2"/>
+                  <v:f eqn="prod @1 3 4"/>
+                  <v:f eqn="prod @1 5 4"/>
+                  <v:f eqn="prod @1 3 2"/>
+                  <v:f eqn="prod @1 2 1"/>
+                  <v:f eqn="sum height 0 @2"/>
+                  <v:f eqn="sum height 0 @3"/>
+                  <v:f eqn="sum width 0 @5"/>
+                  <v:f eqn="sum width 0 @1"/>
+                  <v:f eqn="sum width 0 @2"/>
+                  <v:f eqn="val height"/>
+                  <v:f eqn="prod height 1 2"/>
+                  <v:f eqn="prod width 1 2"/>
+                </v:formulas>
+                <v:path o:extrusionok="f" limo="10800,10800" o:connecttype="custom" o:connectlocs="@14,0;@1,@13;@14,@12;@10,@13" o:connectangles="270,180,90,0" textboxrect="@1,@1,@10,@7"/>
+                <v:handles>
+                  <v:h position="topLeft,#0" yrange="0,5400"/>
+                </v:handles>
+                <o:complex v:ext="view"/>
+              </v:shapetype>
+              <v:shape id="Parchemin : vertical 3" o:spid="_x0000_s1026" type="#_x0000_t97" style="position:absolute;margin-left:-49.1pt;margin-top:18.4pt;width:38.25pt;height:702.75pt;z-index:251661312;visibility:visible;mso-wrap-style:square;mso-height-percent:0;mso-wrap-distance-left:9pt;mso-wrap-distance-top:0;mso-wrap-distance-right:9pt;mso-wrap-distance-bottom:0;mso-position-horizontal:absolute;mso-position-horizontal-relative:text;mso-position-vertical:absolute;mso-position-vertical-relative:text;mso-height-percent:0;mso-height-relative:margin;v-text-anchor:middle" o:gfxdata="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" fillcolor="#00b050" strokecolor="red" strokeweight="1pt">
+                <v:stroke joinstyle="miter"/>
+              </v:shape>
+            </w:pict>
+          </mc:Fallback>
+        </mc:AlternateContent>
+      </w:r>
+      <w:r>
+        <w:rPr>
+          <w:b/>
+          <w:bCs/>
+          <w:color w:val="000000" w:themeColor="text1"/>
+          <w:sz w:val="36"/>
+          <w:szCs w:val="36"/>
+          <w:highlight w:val="green"/>
           <w:u w:val="single"/>
           <w14:shadow w14:blurRad="12700" w14:dist="38100" w14:dir="2700000" w14:sx="100000" w14:sy="100000" w14:kx="0" w14:ky="0" w14:algn="tl">
             <w14:schemeClr w14:val="bg1">
@@ -57,6 +170,7 @@
           <w:color w:val="000000" w:themeColor="text1"/>
           <w:sz w:val="36"/>
           <w:szCs w:val="36"/>
+          <w:highlight w:val="green"/>
           <w:u w:val="single"/>
           <w14:shadow w14:blurRad="12700" w14:dist="38100" w14:dir="2700000" w14:sx="100000" w14:sy="100000" w14:kx="0" w14:ky="0" w14:algn="tl">
             <w14:schemeClr w14:val="bg1">
@@ -77,24 +191,60 @@
     <w:p>
       <w:pPr>
         <w:spacing w:after="0"/>
-      </w:pPr>
-      <w:r>
+        <w:rPr>
+          <w:b/>
+          <w:bCs/>
+          <w:sz w:val="24"/>
+          <w:szCs w:val="24"/>
+        </w:rPr>
+      </w:pPr>
+      <w:r>
+        <w:rPr>
+          <w:b/>
+          <w:bCs/>
+          <w:sz w:val="24"/>
+          <w:szCs w:val="24"/>
+        </w:rPr>
         <w:t>KODZO Anani</w:t>
       </w:r>
     </w:p>
     <w:p>
       <w:pPr>
         <w:spacing w:after="0"/>
-      </w:pPr>
-      <w:r>
+        <w:rPr>
+          <w:b/>
+          <w:bCs/>
+          <w:sz w:val="24"/>
+          <w:szCs w:val="24"/>
+        </w:rPr>
+      </w:pPr>
+      <w:r>
+        <w:rPr>
+          <w:b/>
+          <w:bCs/>
+          <w:sz w:val="24"/>
+          <w:szCs w:val="24"/>
+        </w:rPr>
         <w:t>DEVELOPPEUR WEB</w:t>
       </w:r>
     </w:p>
     <w:p>
       <w:pPr>
         <w:spacing w:after="0"/>
-      </w:pPr>
-      <w:r>
+        <w:rPr>
+          <w:b/>
+          <w:bCs/>
+          <w:sz w:val="24"/>
+          <w:szCs w:val="24"/>
+        </w:rPr>
+      </w:pPr>
+      <w:r>
+        <w:rPr>
+          <w:b/>
+          <w:bCs/>
+          <w:sz w:val="24"/>
+          <w:szCs w:val="24"/>
+        </w:rPr>
         <w:t>20 octobre 2021</w:t>
       </w:r>
     </w:p>
@@ -106,6 +256,8 @@
           <w:b/>
           <w:bCs/>
           <w:color w:val="0070C0"/>
+          <w:sz w:val="24"/>
+          <w:szCs w:val="24"/>
           <w:u w:val="single"/>
         </w:rPr>
       </w:pPr>
@@ -114,6 +266,8 @@
           <w:b/>
           <w:bCs/>
           <w:color w:val="0070C0"/>
+          <w:sz w:val="24"/>
+          <w:szCs w:val="24"/>
           <w:u w:val="single"/>
         </w:rPr>
         <w:t>DESCRIPTION DU METIER</w:t>
@@ -123,26 +277,58 @@
       <w:pPr>
         <w:spacing w:after="0"/>
         <w:jc w:val="both"/>
-      </w:pPr>
-      <w:r>
+        <w:rPr>
+          <w:sz w:val="24"/>
+          <w:szCs w:val="24"/>
+        </w:rPr>
+      </w:pPr>
+      <w:r>
+        <w:rPr>
+          <w:sz w:val="24"/>
+          <w:szCs w:val="24"/>
+        </w:rPr>
         <w:t>Le développeur</w:t>
       </w:r>
       <w:r>
+        <w:rPr>
+          <w:sz w:val="24"/>
+          <w:szCs w:val="24"/>
+        </w:rPr>
         <w:t xml:space="preserve"> est</w:t>
       </w:r>
       <w:r>
+        <w:rPr>
+          <w:sz w:val="24"/>
+          <w:szCs w:val="24"/>
+        </w:rPr>
         <w:t xml:space="preserve"> également appelé programmeur</w:t>
       </w:r>
       <w:r>
+        <w:rPr>
+          <w:sz w:val="24"/>
+          <w:szCs w:val="24"/>
+        </w:rPr>
         <w:t>, il</w:t>
       </w:r>
       <w:r>
+        <w:rPr>
+          <w:sz w:val="24"/>
+          <w:szCs w:val="24"/>
+        </w:rPr>
         <w:t xml:space="preserve"> est un informaticien</w:t>
       </w:r>
       <w:r>
+        <w:rPr>
+          <w:sz w:val="24"/>
+          <w:szCs w:val="24"/>
+        </w:rPr>
         <w:t xml:space="preserve"> qui œuvre auprès des utilisateurs</w:t>
       </w:r>
       <w:r>
+        <w:rPr>
+          <w:sz w:val="24"/>
+          <w:szCs w:val="24"/>
+        </w:rPr>
         <w:t xml:space="preserve"> pour concevoir des logiciels pour les adapter à leurs besoins professionnels.</w:t>
       </w:r>
     </w:p>
@@ -150,35 +336,79 @@
       <w:pPr>
         <w:spacing w:after="0"/>
         <w:jc w:val="both"/>
-      </w:pPr>
-      <w:r>
+        <w:rPr>
+          <w:sz w:val="24"/>
+          <w:szCs w:val="24"/>
+        </w:rPr>
+      </w:pPr>
+      <w:r>
+        <w:rPr>
+          <w:sz w:val="24"/>
+          <w:szCs w:val="24"/>
+        </w:rPr>
         <w:t>Il</w:t>
       </w:r>
       <w:r>
+        <w:rPr>
+          <w:sz w:val="24"/>
+          <w:szCs w:val="24"/>
+        </w:rPr>
         <w:t xml:space="preserve"> doit pouvoir</w:t>
       </w:r>
       <w:r>
+        <w:rPr>
+          <w:sz w:val="24"/>
+          <w:szCs w:val="24"/>
+        </w:rPr>
         <w:t xml:space="preserve"> passe</w:t>
       </w:r>
       <w:r>
+        <w:rPr>
+          <w:sz w:val="24"/>
+          <w:szCs w:val="24"/>
+        </w:rPr>
         <w:t>r</w:t>
       </w:r>
       <w:r>
+        <w:rPr>
+          <w:sz w:val="24"/>
+          <w:szCs w:val="24"/>
+        </w:rPr>
         <w:t xml:space="preserve"> de l’analyse </w:t>
       </w:r>
       <w:r>
+        <w:rPr>
+          <w:sz w:val="24"/>
+          <w:szCs w:val="24"/>
+        </w:rPr>
         <w:t xml:space="preserve">à </w:t>
       </w:r>
       <w:r>
+        <w:rPr>
+          <w:sz w:val="24"/>
+          <w:szCs w:val="24"/>
+        </w:rPr>
         <w:t>l’application en</w:t>
       </w:r>
       <w:r>
+        <w:rPr>
+          <w:sz w:val="24"/>
+          <w:szCs w:val="24"/>
+        </w:rPr>
         <w:t xml:space="preserve"> passant par </w:t>
       </w:r>
       <w:r>
+        <w:rPr>
+          <w:sz w:val="24"/>
+          <w:szCs w:val="24"/>
+        </w:rPr>
         <w:t>la programmation</w:t>
       </w:r>
       <w:r>
+        <w:rPr>
+          <w:sz w:val="24"/>
+          <w:szCs w:val="24"/>
+        </w:rPr>
         <w:t>.</w:t>
       </w:r>
     </w:p>
@@ -217,20 +447,44 @@
       <w:pPr>
         <w:spacing w:after="0"/>
         <w:jc w:val="both"/>
-      </w:pPr>
-      <w:r>
+        <w:rPr>
+          <w:sz w:val="24"/>
+          <w:szCs w:val="24"/>
+        </w:rPr>
+      </w:pPr>
+      <w:r>
+        <w:rPr>
+          <w:sz w:val="24"/>
+          <w:szCs w:val="24"/>
+        </w:rPr>
         <w:t>Le Dév</w:t>
       </w:r>
       <w:r>
+        <w:rPr>
+          <w:sz w:val="24"/>
+          <w:szCs w:val="24"/>
+        </w:rPr>
         <w:t>eloppeur doit a</w:t>
       </w:r>
       <w:r>
+        <w:rPr>
+          <w:sz w:val="24"/>
+          <w:szCs w:val="24"/>
+        </w:rPr>
         <w:t>voir des connaissances en burea</w:t>
       </w:r>
       <w:r>
+        <w:rPr>
+          <w:sz w:val="24"/>
+          <w:szCs w:val="24"/>
+        </w:rPr>
         <w:t>utique</w:t>
       </w:r>
       <w:r>
+        <w:rPr>
+          <w:sz w:val="24"/>
+          <w:szCs w:val="24"/>
+        </w:rPr>
         <w:t> ;</w:t>
       </w:r>
     </w:p>
@@ -238,20 +492,44 @@
       <w:pPr>
         <w:spacing w:after="0"/>
         <w:jc w:val="both"/>
-      </w:pPr>
-      <w:r>
+        <w:rPr>
+          <w:sz w:val="24"/>
+          <w:szCs w:val="24"/>
+        </w:rPr>
+      </w:pPr>
+      <w:r>
+        <w:rPr>
+          <w:sz w:val="24"/>
+          <w:szCs w:val="24"/>
+        </w:rPr>
         <w:t>Ma</w:t>
       </w:r>
       <w:r>
+        <w:rPr>
+          <w:sz w:val="24"/>
+          <w:szCs w:val="24"/>
+        </w:rPr>
         <w:t>î</w:t>
       </w:r>
       <w:r>
+        <w:rPr>
+          <w:sz w:val="24"/>
+          <w:szCs w:val="24"/>
+        </w:rPr>
         <w:t>triser</w:t>
       </w:r>
       <w:r>
+        <w:rPr>
+          <w:sz w:val="24"/>
+          <w:szCs w:val="24"/>
+        </w:rPr>
         <w:t xml:space="preserve"> le traitement de texte</w:t>
       </w:r>
       <w:r>
+        <w:rPr>
+          <w:sz w:val="24"/>
+          <w:szCs w:val="24"/>
+        </w:rPr>
         <w:t> ;</w:t>
       </w:r>
     </w:p>
@@ -259,29 +537,65 @@
       <w:pPr>
         <w:spacing w:after="0"/>
         <w:jc w:val="both"/>
-      </w:pPr>
-      <w:r>
+        <w:rPr>
+          <w:sz w:val="24"/>
+          <w:szCs w:val="24"/>
+        </w:rPr>
+      </w:pPr>
+      <w:r>
+        <w:rPr>
+          <w:sz w:val="24"/>
+          <w:szCs w:val="24"/>
+        </w:rPr>
         <w:t>Transf</w:t>
       </w:r>
       <w:r>
+        <w:rPr>
+          <w:sz w:val="24"/>
+          <w:szCs w:val="24"/>
+        </w:rPr>
         <w:t>érer</w:t>
       </w:r>
       <w:r>
+        <w:rPr>
+          <w:sz w:val="24"/>
+          <w:szCs w:val="24"/>
+        </w:rPr>
         <w:t xml:space="preserve"> de</w:t>
       </w:r>
       <w:r>
+        <w:rPr>
+          <w:sz w:val="24"/>
+          <w:szCs w:val="24"/>
+        </w:rPr>
         <w:t>s</w:t>
       </w:r>
       <w:r>
+        <w:rPr>
+          <w:sz w:val="24"/>
+          <w:szCs w:val="24"/>
+        </w:rPr>
         <w:t xml:space="preserve"> fich</w:t>
       </w:r>
       <w:r>
+        <w:rPr>
+          <w:sz w:val="24"/>
+          <w:szCs w:val="24"/>
+        </w:rPr>
         <w:t>i</w:t>
       </w:r>
       <w:r>
+        <w:rPr>
+          <w:sz w:val="24"/>
+          <w:szCs w:val="24"/>
+        </w:rPr>
         <w:t>ers</w:t>
       </w:r>
       <w:r>
+        <w:rPr>
+          <w:sz w:val="24"/>
+          <w:szCs w:val="24"/>
+        </w:rPr>
         <w:t> ;</w:t>
       </w:r>
     </w:p>
@@ -289,14 +603,30 @@
       <w:pPr>
         <w:spacing w:after="0"/>
         <w:jc w:val="both"/>
-      </w:pPr>
-      <w:r>
+        <w:rPr>
+          <w:sz w:val="24"/>
+          <w:szCs w:val="24"/>
+        </w:rPr>
+      </w:pPr>
+      <w:r>
+        <w:rPr>
+          <w:sz w:val="24"/>
+          <w:szCs w:val="24"/>
+        </w:rPr>
         <w:t>Pouvoir réaliser des recherches sur un moteur de recherche</w:t>
       </w:r>
       <w:r>
+        <w:rPr>
+          <w:sz w:val="24"/>
+          <w:szCs w:val="24"/>
+        </w:rPr>
         <w:t xml:space="preserve"> et les transférer dans son document</w:t>
       </w:r>
       <w:r>
+        <w:rPr>
+          <w:sz w:val="24"/>
+          <w:szCs w:val="24"/>
+        </w:rPr>
         <w:t> ;</w:t>
       </w:r>
     </w:p>
@@ -304,14 +634,30 @@
       <w:pPr>
         <w:spacing w:after="0"/>
         <w:jc w:val="both"/>
-      </w:pPr>
-      <w:r>
+        <w:rPr>
+          <w:sz w:val="24"/>
+          <w:szCs w:val="24"/>
+        </w:rPr>
+      </w:pPr>
+      <w:r>
+        <w:rPr>
+          <w:sz w:val="24"/>
+          <w:szCs w:val="24"/>
+        </w:rPr>
         <w:t xml:space="preserve">Il doit avoir un </w:t>
       </w:r>
       <w:r>
+        <w:rPr>
+          <w:sz w:val="24"/>
+          <w:szCs w:val="24"/>
+        </w:rPr>
         <w:t>Esprit d’analyse et d’organisation et d’imagination</w:t>
       </w:r>
       <w:r>
+        <w:rPr>
+          <w:sz w:val="24"/>
+          <w:szCs w:val="24"/>
+        </w:rPr>
         <w:t> ;</w:t>
       </w:r>
     </w:p>
@@ -319,14 +665,30 @@
       <w:pPr>
         <w:spacing w:after="0"/>
         <w:jc w:val="both"/>
-      </w:pPr>
-      <w:r>
+        <w:rPr>
+          <w:sz w:val="24"/>
+          <w:szCs w:val="24"/>
+        </w:rPr>
+      </w:pPr>
+      <w:r>
+        <w:rPr>
+          <w:sz w:val="24"/>
+          <w:szCs w:val="24"/>
+        </w:rPr>
         <w:t>Avoir un esprit d’écoute et partage</w:t>
       </w:r>
       <w:r>
+        <w:rPr>
+          <w:sz w:val="24"/>
+          <w:szCs w:val="24"/>
+        </w:rPr>
         <w:t xml:space="preserve"> pour un travail </w:t>
       </w:r>
       <w:r>
+        <w:rPr>
+          <w:sz w:val="24"/>
+          <w:szCs w:val="24"/>
+        </w:rPr>
         <w:t>en équipe ;</w:t>
       </w:r>
     </w:p>
@@ -334,14 +696,30 @@
       <w:pPr>
         <w:spacing w:after="0"/>
         <w:jc w:val="both"/>
-      </w:pPr>
-      <w:r>
+        <w:rPr>
+          <w:sz w:val="24"/>
+          <w:szCs w:val="24"/>
+        </w:rPr>
+      </w:pPr>
+      <w:r>
+        <w:rPr>
+          <w:sz w:val="24"/>
+          <w:szCs w:val="24"/>
+        </w:rPr>
         <w:t>Connaissance de tous les rouages</w:t>
       </w:r>
       <w:r>
+        <w:rPr>
+          <w:sz w:val="24"/>
+          <w:szCs w:val="24"/>
+        </w:rPr>
         <w:t xml:space="preserve"> pour mettre au point des programmes informatiques</w:t>
       </w:r>
       <w:r>
+        <w:rPr>
+          <w:sz w:val="24"/>
+          <w:szCs w:val="24"/>
+        </w:rPr>
         <w:t xml:space="preserve"> adaptés.</w:t>
       </w:r>
     </w:p>
@@ -349,17 +727,37 @@
       <w:pPr>
         <w:spacing w:after="0"/>
         <w:jc w:val="both"/>
-      </w:pPr>
-      <w:r>
+        <w:rPr>
+          <w:sz w:val="24"/>
+          <w:szCs w:val="24"/>
+        </w:rPr>
+      </w:pPr>
+      <w:r>
+        <w:rPr>
+          <w:sz w:val="24"/>
+          <w:szCs w:val="24"/>
+        </w:rPr>
         <w:t>Le développeur doit</w:t>
       </w:r>
       <w:r>
+        <w:rPr>
+          <w:sz w:val="24"/>
+          <w:szCs w:val="24"/>
+        </w:rPr>
         <w:t xml:space="preserve"> posséder plusieurs connaissances en fonction des demandes</w:t>
       </w:r>
       <w:r>
+        <w:rPr>
+          <w:sz w:val="24"/>
+          <w:szCs w:val="24"/>
+        </w:rPr>
         <w:t xml:space="preserve"> du moment</w:t>
       </w:r>
       <w:r>
+        <w:rPr>
+          <w:sz w:val="24"/>
+          <w:szCs w:val="24"/>
+        </w:rPr>
         <w:t>.</w:t>
       </w:r>
     </w:p>
@@ -367,23 +765,51 @@
       <w:pPr>
         <w:spacing w:after="0"/>
         <w:jc w:val="both"/>
-      </w:pPr>
-      <w:r>
+        <w:rPr>
+          <w:sz w:val="24"/>
+          <w:szCs w:val="24"/>
+        </w:rPr>
+      </w:pPr>
+      <w:r>
+        <w:rPr>
+          <w:sz w:val="24"/>
+          <w:szCs w:val="24"/>
+        </w:rPr>
         <w:t>Il doit pouvoir assurer</w:t>
       </w:r>
       <w:r>
+        <w:rPr>
+          <w:sz w:val="24"/>
+          <w:szCs w:val="24"/>
+        </w:rPr>
         <w:t xml:space="preserve"> le</w:t>
       </w:r>
       <w:r>
+        <w:rPr>
+          <w:sz w:val="24"/>
+          <w:szCs w:val="24"/>
+        </w:rPr>
         <w:t xml:space="preserve"> </w:t>
       </w:r>
       <w:r>
+        <w:rPr>
+          <w:sz w:val="24"/>
+          <w:szCs w:val="24"/>
+        </w:rPr>
         <w:t>rôle de maintenance</w:t>
       </w:r>
       <w:r>
+        <w:rPr>
+          <w:sz w:val="24"/>
+          <w:szCs w:val="24"/>
+        </w:rPr>
         <w:t xml:space="preserve"> et de sui</w:t>
       </w:r>
       <w:r>
+        <w:rPr>
+          <w:sz w:val="24"/>
+          <w:szCs w:val="24"/>
+        </w:rPr>
         <w:t>vi.</w:t>
       </w:r>
     </w:p>
@@ -391,20 +817,44 @@
       <w:pPr>
         <w:spacing w:after="0"/>
         <w:jc w:val="both"/>
-      </w:pPr>
-      <w:r>
+        <w:rPr>
+          <w:sz w:val="24"/>
+          <w:szCs w:val="24"/>
+        </w:rPr>
+      </w:pPr>
+      <w:r>
+        <w:rPr>
+          <w:sz w:val="24"/>
+          <w:szCs w:val="24"/>
+        </w:rPr>
         <w:t>Il intervient à plusieurs niveau</w:t>
       </w:r>
       <w:r>
+        <w:rPr>
+          <w:sz w:val="24"/>
+          <w:szCs w:val="24"/>
+        </w:rPr>
         <w:t xml:space="preserve">x de </w:t>
       </w:r>
       <w:r>
+        <w:rPr>
+          <w:sz w:val="24"/>
+          <w:szCs w:val="24"/>
+        </w:rPr>
         <w:t>l</w:t>
       </w:r>
       <w:r>
+        <w:rPr>
+          <w:sz w:val="24"/>
+          <w:szCs w:val="24"/>
+        </w:rPr>
         <w:t>a conception</w:t>
       </w:r>
       <w:r>
+        <w:rPr>
+          <w:sz w:val="24"/>
+          <w:szCs w:val="24"/>
+        </w:rPr>
         <w:t xml:space="preserve"> de son programme.</w:t>
       </w:r>
     </w:p>
@@ -412,17 +862,37 @@
       <w:pPr>
         <w:spacing w:after="0"/>
         <w:jc w:val="both"/>
-      </w:pPr>
-      <w:r>
+        <w:rPr>
+          <w:sz w:val="24"/>
+          <w:szCs w:val="24"/>
+        </w:rPr>
+      </w:pPr>
+      <w:r>
+        <w:rPr>
+          <w:sz w:val="24"/>
+          <w:szCs w:val="24"/>
+        </w:rPr>
         <w:t xml:space="preserve">Participe à l’analyse </w:t>
       </w:r>
       <w:r>
+        <w:rPr>
+          <w:sz w:val="24"/>
+          <w:szCs w:val="24"/>
+        </w:rPr>
         <w:t>pour</w:t>
       </w:r>
       <w:r>
+        <w:rPr>
+          <w:sz w:val="24"/>
+          <w:szCs w:val="24"/>
+        </w:rPr>
         <w:t xml:space="preserve"> cerner les besoins des utilisateurs</w:t>
       </w:r>
       <w:r>
+        <w:rPr>
+          <w:sz w:val="24"/>
+          <w:szCs w:val="24"/>
+        </w:rPr>
         <w:t xml:space="preserve"> avant d’établir un plan de programmation.</w:t>
       </w:r>
     </w:p>
@@ -430,26 +900,58 @@
       <w:pPr>
         <w:spacing w:after="0"/>
         <w:jc w:val="both"/>
-      </w:pPr>
-      <w:r>
+        <w:rPr>
+          <w:sz w:val="24"/>
+          <w:szCs w:val="24"/>
+        </w:rPr>
+      </w:pPr>
+      <w:r>
+        <w:rPr>
+          <w:sz w:val="24"/>
+          <w:szCs w:val="24"/>
+        </w:rPr>
         <w:t>Il détermine les solutions techniques à mettre en place pour</w:t>
       </w:r>
       <w:r>
+        <w:rPr>
+          <w:sz w:val="24"/>
+          <w:szCs w:val="24"/>
+        </w:rPr>
         <w:t xml:space="preserve"> créer le logiciel ou l’application </w:t>
       </w:r>
       <w:r>
+        <w:rPr>
+          <w:sz w:val="24"/>
+          <w:szCs w:val="24"/>
+        </w:rPr>
         <w:t xml:space="preserve">tout en veillant à respecter </w:t>
       </w:r>
       <w:r>
+        <w:rPr>
+          <w:sz w:val="24"/>
+          <w:szCs w:val="24"/>
+        </w:rPr>
         <w:t>un</w:t>
       </w:r>
       <w:r>
+        <w:rPr>
+          <w:sz w:val="24"/>
+          <w:szCs w:val="24"/>
+        </w:rPr>
         <w:t xml:space="preserve"> cahier de charge</w:t>
       </w:r>
       <w:r>
+        <w:rPr>
+          <w:sz w:val="24"/>
+          <w:szCs w:val="24"/>
+        </w:rPr>
         <w:t>s</w:t>
       </w:r>
       <w:r>
+        <w:rPr>
+          <w:sz w:val="24"/>
+          <w:szCs w:val="24"/>
+        </w:rPr>
         <w:t>.</w:t>
       </w:r>
     </w:p>
@@ -457,14 +959,30 @@
       <w:pPr>
         <w:spacing w:after="0"/>
         <w:jc w:val="both"/>
-      </w:pPr>
-      <w:r>
+        <w:rPr>
+          <w:sz w:val="24"/>
+          <w:szCs w:val="24"/>
+        </w:rPr>
+      </w:pPr>
+      <w:r>
+        <w:rPr>
+          <w:sz w:val="24"/>
+          <w:szCs w:val="24"/>
+        </w:rPr>
         <w:t>Il crée un prototyp</w:t>
       </w:r>
       <w:r>
+        <w:rPr>
+          <w:sz w:val="24"/>
+          <w:szCs w:val="24"/>
+        </w:rPr>
         <w:t xml:space="preserve">e du futur logiciel </w:t>
       </w:r>
       <w:r>
+        <w:rPr>
+          <w:sz w:val="24"/>
+          <w:szCs w:val="24"/>
+        </w:rPr>
         <w:t>et de l’application.</w:t>
       </w:r>
     </w:p>
@@ -509,14 +1027,30 @@
       <w:pPr>
         <w:spacing w:after="0"/>
         <w:jc w:val="both"/>
-      </w:pPr>
-      <w:r>
+        <w:rPr>
+          <w:sz w:val="24"/>
+          <w:szCs w:val="24"/>
+        </w:rPr>
+      </w:pPr>
+      <w:r>
+        <w:rPr>
+          <w:sz w:val="24"/>
+          <w:szCs w:val="24"/>
+        </w:rPr>
         <w:t xml:space="preserve">Connaissance du </w:t>
       </w:r>
       <w:r>
+        <w:rPr>
+          <w:sz w:val="24"/>
+          <w:szCs w:val="24"/>
+        </w:rPr>
         <w:t>Système</w:t>
       </w:r>
       <w:r>
+        <w:rPr>
+          <w:sz w:val="24"/>
+          <w:szCs w:val="24"/>
+        </w:rPr>
         <w:t xml:space="preserve"> de gestion des bases de données</w:t>
       </w:r>
     </w:p>
@@ -524,14 +1058,30 @@
       <w:pPr>
         <w:spacing w:after="0"/>
         <w:jc w:val="both"/>
-      </w:pPr>
-      <w:r>
+        <w:rPr>
+          <w:sz w:val="24"/>
+          <w:szCs w:val="24"/>
+        </w:rPr>
+      </w:pPr>
+      <w:r>
+        <w:rPr>
+          <w:sz w:val="24"/>
+          <w:szCs w:val="24"/>
+        </w:rPr>
         <w:t xml:space="preserve">Maîtriser </w:t>
       </w:r>
       <w:r>
+        <w:rPr>
+          <w:sz w:val="24"/>
+          <w:szCs w:val="24"/>
+        </w:rPr>
         <w:t>Le langage de gestion des bases de donnée</w:t>
       </w:r>
       <w:r>
+        <w:rPr>
+          <w:sz w:val="24"/>
+          <w:szCs w:val="24"/>
+        </w:rPr>
         <w:t>s</w:t>
       </w:r>
     </w:p>
@@ -539,11 +1089,23 @@
       <w:pPr>
         <w:spacing w:after="0"/>
         <w:jc w:val="both"/>
-      </w:pPr>
-      <w:r>
+        <w:rPr>
+          <w:sz w:val="24"/>
+          <w:szCs w:val="24"/>
+        </w:rPr>
+      </w:pPr>
+      <w:r>
+        <w:rPr>
+          <w:sz w:val="24"/>
+          <w:szCs w:val="24"/>
+        </w:rPr>
         <w:t xml:space="preserve"> Connaître </w:t>
       </w:r>
       <w:r>
+        <w:rPr>
+          <w:sz w:val="24"/>
+          <w:szCs w:val="24"/>
+        </w:rPr>
         <w:t>Les outils de développement</w:t>
       </w:r>
     </w:p>
@@ -551,20 +1113,44 @@
       <w:pPr>
         <w:spacing w:after="0"/>
         <w:jc w:val="both"/>
-      </w:pPr>
-      <w:r>
+        <w:rPr>
+          <w:sz w:val="24"/>
+          <w:szCs w:val="24"/>
+        </w:rPr>
+      </w:pPr>
+      <w:r>
+        <w:rPr>
+          <w:sz w:val="24"/>
+          <w:szCs w:val="24"/>
+        </w:rPr>
         <w:t>Le</w:t>
       </w:r>
       <w:r>
+        <w:rPr>
+          <w:sz w:val="24"/>
+          <w:szCs w:val="24"/>
+        </w:rPr>
         <w:t>s</w:t>
       </w:r>
       <w:r>
+        <w:rPr>
+          <w:sz w:val="24"/>
+          <w:szCs w:val="24"/>
+        </w:rPr>
         <w:t xml:space="preserve"> langage</w:t>
       </w:r>
       <w:r>
+        <w:rPr>
+          <w:sz w:val="24"/>
+          <w:szCs w:val="24"/>
+        </w:rPr>
         <w:t>s</w:t>
       </w:r>
       <w:r>
+        <w:rPr>
+          <w:sz w:val="24"/>
+          <w:szCs w:val="24"/>
+        </w:rPr>
         <w:t xml:space="preserve"> de développement</w:t>
       </w:r>
     </w:p>
@@ -572,8 +1158,16 @@
       <w:pPr>
         <w:spacing w:after="0" w:line="240" w:lineRule="auto"/>
         <w:jc w:val="both"/>
-      </w:pPr>
-      <w:r>
+        <w:rPr>
+          <w:sz w:val="24"/>
+          <w:szCs w:val="24"/>
+        </w:rPr>
+      </w:pPr>
+      <w:r>
+        <w:rPr>
+          <w:sz w:val="24"/>
+          <w:szCs w:val="24"/>
+        </w:rPr>
         <w:t>Les outils de développement</w:t>
       </w:r>
     </w:p>
@@ -581,8 +1175,16 @@
       <w:pPr>
         <w:spacing w:after="0" w:line="240" w:lineRule="auto"/>
         <w:jc w:val="both"/>
-      </w:pPr>
-      <w:r>
+        <w:rPr>
+          <w:sz w:val="24"/>
+          <w:szCs w:val="24"/>
+        </w:rPr>
+      </w:pPr>
+      <w:r>
+        <w:rPr>
+          <w:sz w:val="24"/>
+          <w:szCs w:val="24"/>
+        </w:rPr>
         <w:t>Le langage PHP</w:t>
       </w:r>
     </w:p>
@@ -590,26 +1192,54 @@
       <w:pPr>
         <w:spacing w:after="0" w:line="240" w:lineRule="auto"/>
         <w:jc w:val="both"/>
+        <w:rPr>
+          <w:sz w:val="24"/>
+          <w:szCs w:val="24"/>
+        </w:rPr>
       </w:pPr>
       <w:proofErr w:type="spellStart"/>
       <w:r>
+        <w:rPr>
+          <w:sz w:val="24"/>
+          <w:szCs w:val="24"/>
+        </w:rPr>
         <w:t>Fremwork</w:t>
       </w:r>
       <w:proofErr w:type="spellEnd"/>
       <w:r>
+        <w:rPr>
+          <w:sz w:val="24"/>
+          <w:szCs w:val="24"/>
+        </w:rPr>
         <w:t xml:space="preserve"> PHP </w:t>
       </w:r>
       <w:proofErr w:type="spellStart"/>
       <w:r>
+        <w:rPr>
+          <w:sz w:val="24"/>
+          <w:szCs w:val="24"/>
+        </w:rPr>
         <w:t>sym</w:t>
       </w:r>
       <w:r>
+        <w:rPr>
+          <w:sz w:val="24"/>
+          <w:szCs w:val="24"/>
+        </w:rPr>
         <w:t>f</w:t>
       </w:r>
       <w:r>
+        <w:rPr>
+          <w:sz w:val="24"/>
+          <w:szCs w:val="24"/>
+        </w:rPr>
         <w:t>on</w:t>
       </w:r>
       <w:r>
+        <w:rPr>
+          <w:sz w:val="24"/>
+          <w:szCs w:val="24"/>
+        </w:rPr>
         <w:t>y</w:t>
       </w:r>
       <w:proofErr w:type="spellEnd"/>
@@ -618,25 +1248,53 @@
       <w:pPr>
         <w:spacing w:after="0"/>
         <w:jc w:val="both"/>
-      </w:pPr>
-      <w:r>
+        <w:rPr>
+          <w:sz w:val="24"/>
+          <w:szCs w:val="24"/>
+        </w:rPr>
+      </w:pPr>
+      <w:r>
+        <w:rPr>
+          <w:sz w:val="24"/>
+          <w:szCs w:val="24"/>
+        </w:rPr>
         <w:t xml:space="preserve">Framework PHP </w:t>
       </w:r>
       <w:proofErr w:type="spellStart"/>
       <w:r>
+        <w:rPr>
+          <w:sz w:val="24"/>
+          <w:szCs w:val="24"/>
+        </w:rPr>
         <w:t>codeg</w:t>
       </w:r>
       <w:r>
+        <w:rPr>
+          <w:sz w:val="24"/>
+          <w:szCs w:val="24"/>
+        </w:rPr>
         <w:t>l</w:t>
       </w:r>
       <w:r>
+        <w:rPr>
+          <w:sz w:val="24"/>
+          <w:szCs w:val="24"/>
+        </w:rPr>
         <w:t>nite</w:t>
       </w:r>
       <w:r>
+        <w:rPr>
+          <w:sz w:val="24"/>
+          <w:szCs w:val="24"/>
+        </w:rPr>
         <w:t>r</w:t>
       </w:r>
       <w:proofErr w:type="spellEnd"/>
       <w:r>
+        <w:rPr>
+          <w:sz w:val="24"/>
+          <w:szCs w:val="24"/>
+        </w:rPr>
         <w:t xml:space="preserve"> </w:t>
       </w:r>
     </w:p>
@@ -644,15 +1302,31 @@
       <w:pPr>
         <w:spacing w:after="0"/>
         <w:jc w:val="both"/>
-      </w:pPr>
-      <w:r>
+        <w:rPr>
+          <w:sz w:val="24"/>
+          <w:szCs w:val="24"/>
+        </w:rPr>
+      </w:pPr>
+      <w:r>
+        <w:rPr>
+          <w:sz w:val="24"/>
+          <w:szCs w:val="24"/>
+        </w:rPr>
         <w:t>Framework PHP</w:t>
       </w:r>
       <w:r>
+        <w:rPr>
+          <w:sz w:val="24"/>
+          <w:szCs w:val="24"/>
+        </w:rPr>
         <w:t xml:space="preserve"> </w:t>
       </w:r>
       <w:proofErr w:type="spellStart"/>
       <w:r>
+        <w:rPr>
+          <w:sz w:val="24"/>
+          <w:szCs w:val="24"/>
+        </w:rPr>
         <w:t>Laravel</w:t>
       </w:r>
       <w:proofErr w:type="spellEnd"/>
@@ -661,8 +1335,16 @@
       <w:pPr>
         <w:spacing w:after="0"/>
         <w:jc w:val="both"/>
-      </w:pPr>
-      <w:r>
+        <w:rPr>
+          <w:sz w:val="24"/>
+          <w:szCs w:val="24"/>
+        </w:rPr>
+      </w:pPr>
+      <w:r>
+        <w:rPr>
+          <w:sz w:val="24"/>
+          <w:szCs w:val="24"/>
+        </w:rPr>
         <w:t>Python</w:t>
       </w:r>
     </w:p>
@@ -670,8 +1352,16 @@
       <w:pPr>
         <w:spacing w:after="0"/>
         <w:jc w:val="both"/>
-      </w:pPr>
-      <w:r>
+        <w:rPr>
+          <w:sz w:val="24"/>
+          <w:szCs w:val="24"/>
+        </w:rPr>
+      </w:pPr>
+      <w:r>
+        <w:rPr>
+          <w:sz w:val="24"/>
+          <w:szCs w:val="24"/>
+        </w:rPr>
         <w:t>C++</w:t>
       </w:r>
     </w:p>
@@ -679,8 +1369,16 @@
       <w:pPr>
         <w:spacing w:after="0"/>
         <w:jc w:val="both"/>
-      </w:pPr>
-      <w:r>
+        <w:rPr>
+          <w:sz w:val="24"/>
+          <w:szCs w:val="24"/>
+        </w:rPr>
+      </w:pPr>
+      <w:r>
+        <w:rPr>
+          <w:sz w:val="24"/>
+          <w:szCs w:val="24"/>
+        </w:rPr>
         <w:t>C</w:t>
       </w:r>
     </w:p>
@@ -688,8 +1386,16 @@
       <w:pPr>
         <w:spacing w:after="0"/>
         <w:jc w:val="both"/>
-      </w:pPr>
-      <w:r>
+        <w:rPr>
+          <w:sz w:val="24"/>
+          <w:szCs w:val="24"/>
+        </w:rPr>
+      </w:pPr>
+      <w:r>
+        <w:rPr>
+          <w:sz w:val="24"/>
+          <w:szCs w:val="24"/>
+        </w:rPr>
         <w:t>Java</w:t>
       </w:r>
       <w:bookmarkStart w:id="0" w:name="_Hlk85632614"/>
@@ -698,8 +1404,16 @@
       <w:pPr>
         <w:spacing w:after="0"/>
         <w:jc w:val="both"/>
-      </w:pPr>
-      <w:r>
+        <w:rPr>
+          <w:sz w:val="24"/>
+          <w:szCs w:val="24"/>
+        </w:rPr>
+      </w:pPr>
+      <w:r>
+        <w:rPr>
+          <w:sz w:val="24"/>
+          <w:szCs w:val="24"/>
+        </w:rPr>
         <w:t>C#</w:t>
       </w:r>
     </w:p>
@@ -707,8 +1421,105 @@
       <w:pPr>
         <w:spacing w:after="0"/>
         <w:jc w:val="both"/>
-      </w:pPr>
-      <w:r>
+        <w:rPr>
+          <w:sz w:val="24"/>
+          <w:szCs w:val="24"/>
+        </w:rPr>
+      </w:pPr>
+      <w:r>
+        <w:rPr>
+          <w:b/>
+          <w:bCs/>
+          <w:noProof/>
+          <w:color w:val="0070C0"/>
+          <w:sz w:val="24"/>
+          <w:szCs w:val="24"/>
+          <w:u w:val="single"/>
+        </w:rPr>
+        <w:lastRenderedPageBreak/>
+        <mc:AlternateContent>
+          <mc:Choice Requires="wps">
+            <w:drawing>
+              <wp:anchor distT="0" distB="0" distL="114300" distR="114300" simplePos="0" relativeHeight="251660288" behindDoc="0" locked="0" layoutInCell="1" allowOverlap="1" wp14:anchorId="5BA35388" wp14:editId="11B3609F">
+                <wp:simplePos x="0" y="0"/>
+                <wp:positionH relativeFrom="leftMargin">
+                  <wp:posOffset>257175</wp:posOffset>
+                </wp:positionH>
+                <wp:positionV relativeFrom="paragraph">
+                  <wp:posOffset>5080</wp:posOffset>
+                </wp:positionV>
+                <wp:extent cx="476250" cy="9115425"/>
+                <wp:effectExtent l="38100" t="0" r="19050" b="28575"/>
+                <wp:wrapNone/>
+                <wp:docPr id="2" name="Parchemin : vertical 2"/>
+                <wp:cNvGraphicFramePr/>
+                <a:graphic xmlns:a="http://schemas.openxmlformats.org/drawingml/2006/main">
+                  <a:graphicData uri="http://schemas.microsoft.com/office/word/2010/wordprocessingShape">
+                    <wps:wsp>
+                      <wps:cNvSpPr/>
+                      <wps:spPr>
+                        <a:xfrm>
+                          <a:off x="0" y="0"/>
+                          <a:ext cx="476250" cy="9115425"/>
+                        </a:xfrm>
+                        <a:prstGeom prst="verticalScroll">
+                          <a:avLst/>
+                        </a:prstGeom>
+                        <a:solidFill>
+                          <a:srgbClr val="00B050"/>
+                        </a:solidFill>
+                        <a:ln>
+                          <a:solidFill>
+                            <a:srgbClr val="FF0000"/>
+                          </a:solidFill>
+                        </a:ln>
+                      </wps:spPr>
+                      <wps:style>
+                        <a:lnRef idx="2">
+                          <a:schemeClr val="accent1">
+                            <a:shade val="50000"/>
+                          </a:schemeClr>
+                        </a:lnRef>
+                        <a:fillRef idx="1">
+                          <a:schemeClr val="accent1"/>
+                        </a:fillRef>
+                        <a:effectRef idx="0">
+                          <a:schemeClr val="accent1"/>
+                        </a:effectRef>
+                        <a:fontRef idx="minor">
+                          <a:schemeClr val="lt1"/>
+                        </a:fontRef>
+                      </wps:style>
+                      <wps:bodyPr rot="0" spcFirstLastPara="0" vertOverflow="overflow" horzOverflow="overflow" vert="horz" wrap="square" lIns="91440" tIns="45720" rIns="91440" bIns="45720" numCol="1" spcCol="0" rtlCol="0" fromWordArt="0" anchor="ctr" anchorCtr="0" forceAA="0" compatLnSpc="1">
+                        <a:prstTxWarp prst="textNoShape">
+                          <a:avLst/>
+                        </a:prstTxWarp>
+                        <a:noAutofit/>
+                      </wps:bodyPr>
+                    </wps:wsp>
+                  </a:graphicData>
+                </a:graphic>
+                <wp14:sizeRelV relativeFrom="margin">
+                  <wp14:pctHeight>0</wp14:pctHeight>
+                </wp14:sizeRelV>
+              </wp:anchor>
+            </w:drawing>
+          </mc:Choice>
+          <mc:Fallback>
+            <w:pict>
+              <v:shape w14:anchorId="41BB1991" id="Parchemin : vertical 2" o:spid="_x0000_s1026" type="#_x0000_t97" style="position:absolute;margin-left:20.25pt;margin-top:.4pt;width:37.5pt;height:717.75pt;z-index:251660288;visibility:visible;mso-wrap-style:square;mso-height-percent:0;mso-wrap-distance-left:9pt;mso-wrap-distance-top:0;mso-wrap-distance-right:9pt;mso-wrap-distance-bottom:0;mso-position-horizontal:absolute;mso-position-horizontal-relative:left-margin-area;mso-position-vertical:absolute;mso-position-vertical-relative:text;mso-height-percent:0;mso-height-relative:margin;v-text-anchor:middle" o:gfxdata="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" fillcolor="#00b050" strokecolor="red" strokeweight="1pt">
+                <v:stroke joinstyle="miter"/>
+                <w10:wrap anchorx="margin"/>
+              </v:shape>
+            </w:pict>
+          </mc:Fallback>
+        </mc:AlternateContent>
+      </w:r>
+      <w:r>
+        <w:rPr>
+          <w:sz w:val="24"/>
+          <w:szCs w:val="24"/>
+        </w:rPr>
         <w:t>PHP</w:t>
       </w:r>
     </w:p>
@@ -716,8 +1527,16 @@
       <w:pPr>
         <w:spacing w:after="0"/>
         <w:jc w:val="both"/>
-      </w:pPr>
-      <w:r>
+        <w:rPr>
+          <w:sz w:val="24"/>
+          <w:szCs w:val="24"/>
+        </w:rPr>
+      </w:pPr>
+      <w:r>
+        <w:rPr>
+          <w:sz w:val="24"/>
+          <w:szCs w:val="24"/>
+        </w:rPr>
         <w:t>R</w:t>
       </w:r>
     </w:p>
@@ -725,8 +1544,16 @@
       <w:pPr>
         <w:spacing w:after="0"/>
         <w:jc w:val="both"/>
-      </w:pPr>
-      <w:r>
+        <w:rPr>
+          <w:sz w:val="24"/>
+          <w:szCs w:val="24"/>
+        </w:rPr>
+      </w:pPr>
+      <w:r>
+        <w:rPr>
+          <w:sz w:val="24"/>
+          <w:szCs w:val="24"/>
+        </w:rPr>
         <w:t>Java Script</w:t>
       </w:r>
     </w:p>
@@ -734,8 +1561,16 @@
       <w:pPr>
         <w:spacing w:after="0"/>
         <w:jc w:val="both"/>
-      </w:pPr>
-      <w:r>
+        <w:rPr>
+          <w:sz w:val="24"/>
+          <w:szCs w:val="24"/>
+        </w:rPr>
+      </w:pPr>
+      <w:r>
+        <w:rPr>
+          <w:sz w:val="24"/>
+          <w:szCs w:val="24"/>
+        </w:rPr>
         <w:t>Go</w:t>
       </w:r>
     </w:p>
@@ -743,9 +1578,17 @@
       <w:pPr>
         <w:spacing w:after="0"/>
         <w:jc w:val="both"/>
+        <w:rPr>
+          <w:sz w:val="24"/>
+          <w:szCs w:val="24"/>
+        </w:rPr>
       </w:pPr>
       <w:proofErr w:type="spellStart"/>
       <w:r>
+        <w:rPr>
+          <w:sz w:val="24"/>
+          <w:szCs w:val="24"/>
+        </w:rPr>
         <w:t>Assembly</w:t>
       </w:r>
       <w:proofErr w:type="spellEnd"/>
@@ -754,11 +1597,23 @@
       <w:pPr>
         <w:spacing w:after="0"/>
         <w:jc w:val="both"/>
-      </w:pPr>
-      <w:r>
+        <w:rPr>
+          <w:sz w:val="24"/>
+          <w:szCs w:val="24"/>
+        </w:rPr>
+      </w:pPr>
+      <w:r>
+        <w:rPr>
+          <w:sz w:val="24"/>
+          <w:szCs w:val="24"/>
+        </w:rPr>
         <w:t>Le langage</w:t>
       </w:r>
       <w:r>
+        <w:rPr>
+          <w:sz w:val="24"/>
+          <w:szCs w:val="24"/>
+        </w:rPr>
         <w:t xml:space="preserve"> Node JS</w:t>
       </w:r>
     </w:p>
@@ -784,7 +1639,6 @@
           <w:szCs w:val="24"/>
           <w:u w:val="single"/>
         </w:rPr>
-        <w:lastRenderedPageBreak/>
         <w:t>LES CONTRAINTES LIE</w:t>
       </w:r>
       <w:r>
@@ -814,17 +1668,37 @@
       <w:pPr>
         <w:spacing w:after="0"/>
         <w:jc w:val="both"/>
-      </w:pPr>
-      <w:r>
+        <w:rPr>
+          <w:sz w:val="24"/>
+          <w:szCs w:val="24"/>
+        </w:rPr>
+      </w:pPr>
+      <w:r>
+        <w:rPr>
+          <w:sz w:val="24"/>
+          <w:szCs w:val="24"/>
+        </w:rPr>
         <w:t xml:space="preserve">Il doit </w:t>
       </w:r>
       <w:r>
+        <w:rPr>
+          <w:sz w:val="24"/>
+          <w:szCs w:val="24"/>
+        </w:rPr>
         <w:t>Trouver une idée et étudier le march</w:t>
       </w:r>
       <w:r>
+        <w:rPr>
+          <w:sz w:val="24"/>
+          <w:szCs w:val="24"/>
+        </w:rPr>
         <w:t>é</w:t>
       </w:r>
       <w:r>
+        <w:rPr>
+          <w:sz w:val="24"/>
+          <w:szCs w:val="24"/>
+        </w:rPr>
         <w:t xml:space="preserve"> du monde des développeurs</w:t>
       </w:r>
     </w:p>
@@ -832,11 +1706,23 @@
       <w:pPr>
         <w:spacing w:after="0"/>
         <w:jc w:val="both"/>
-      </w:pPr>
-      <w:r>
+        <w:rPr>
+          <w:sz w:val="24"/>
+          <w:szCs w:val="24"/>
+        </w:rPr>
+      </w:pPr>
+      <w:r>
+        <w:rPr>
+          <w:sz w:val="24"/>
+          <w:szCs w:val="24"/>
+        </w:rPr>
         <w:t xml:space="preserve">Avoir des notions basiques ou des </w:t>
       </w:r>
       <w:r>
+        <w:rPr>
+          <w:sz w:val="24"/>
+          <w:szCs w:val="24"/>
+        </w:rPr>
         <w:t>prérequis</w:t>
       </w:r>
     </w:p>
@@ -844,23 +1730,51 @@
       <w:pPr>
         <w:spacing w:after="0"/>
         <w:jc w:val="both"/>
-      </w:pPr>
-      <w:r>
+        <w:rPr>
+          <w:sz w:val="24"/>
+          <w:szCs w:val="24"/>
+        </w:rPr>
+      </w:pPr>
+      <w:r>
+        <w:rPr>
+          <w:sz w:val="24"/>
+          <w:szCs w:val="24"/>
+        </w:rPr>
         <w:t xml:space="preserve">Il doit avoir </w:t>
       </w:r>
       <w:r>
+        <w:rPr>
+          <w:sz w:val="24"/>
+          <w:szCs w:val="24"/>
+        </w:rPr>
         <w:t>un</w:t>
       </w:r>
       <w:r>
+        <w:rPr>
+          <w:sz w:val="24"/>
+          <w:szCs w:val="24"/>
+        </w:rPr>
         <w:t xml:space="preserve"> budget </w:t>
       </w:r>
       <w:r>
+        <w:rPr>
+          <w:sz w:val="24"/>
+          <w:szCs w:val="24"/>
+        </w:rPr>
         <w:t>pour</w:t>
       </w:r>
       <w:r>
+        <w:rPr>
+          <w:sz w:val="24"/>
+          <w:szCs w:val="24"/>
+        </w:rPr>
         <w:t xml:space="preserve"> la </w:t>
       </w:r>
       <w:r>
+        <w:rPr>
+          <w:sz w:val="24"/>
+          <w:szCs w:val="24"/>
+        </w:rPr>
         <w:t>création de l’application</w:t>
       </w:r>
     </w:p>
@@ -868,29 +1782,65 @@
       <w:pPr>
         <w:spacing w:after="0"/>
         <w:jc w:val="both"/>
-      </w:pPr>
-      <w:r>
+        <w:rPr>
+          <w:sz w:val="24"/>
+          <w:szCs w:val="24"/>
+        </w:rPr>
+      </w:pPr>
+      <w:r>
+        <w:rPr>
+          <w:sz w:val="24"/>
+          <w:szCs w:val="24"/>
+        </w:rPr>
         <w:t xml:space="preserve"> Doit </w:t>
       </w:r>
       <w:r>
+        <w:rPr>
+          <w:sz w:val="24"/>
+          <w:szCs w:val="24"/>
+        </w:rPr>
         <w:t>pou</w:t>
       </w:r>
       <w:r>
+        <w:rPr>
+          <w:sz w:val="24"/>
+          <w:szCs w:val="24"/>
+        </w:rPr>
         <w:t>voir</w:t>
       </w:r>
       <w:r>
+        <w:rPr>
+          <w:sz w:val="24"/>
+          <w:szCs w:val="24"/>
+        </w:rPr>
         <w:t xml:space="preserve"> respect</w:t>
       </w:r>
       <w:r>
+        <w:rPr>
+          <w:sz w:val="24"/>
+          <w:szCs w:val="24"/>
+        </w:rPr>
         <w:t>er</w:t>
       </w:r>
       <w:r>
+        <w:rPr>
+          <w:sz w:val="24"/>
+          <w:szCs w:val="24"/>
+        </w:rPr>
         <w:t xml:space="preserve"> </w:t>
       </w:r>
       <w:r>
+        <w:rPr>
+          <w:sz w:val="24"/>
+          <w:szCs w:val="24"/>
+        </w:rPr>
         <w:t>l</w:t>
       </w:r>
       <w:r>
+        <w:rPr>
+          <w:sz w:val="24"/>
+          <w:szCs w:val="24"/>
+        </w:rPr>
         <w:t>es règles des plateformes</w:t>
       </w:r>
     </w:p>
@@ -898,8 +1848,16 @@
       <w:pPr>
         <w:spacing w:after="0"/>
         <w:jc w:val="both"/>
-      </w:pPr>
-      <w:r>
+        <w:rPr>
+          <w:sz w:val="24"/>
+          <w:szCs w:val="24"/>
+        </w:rPr>
+      </w:pPr>
+      <w:r>
+        <w:rPr>
+          <w:sz w:val="24"/>
+          <w:szCs w:val="24"/>
+        </w:rPr>
         <w:t>Les mises à jour</w:t>
       </w:r>
     </w:p>
@@ -907,8 +1865,16 @@
       <w:pPr>
         <w:spacing w:after="0"/>
         <w:jc w:val="both"/>
-      </w:pPr>
-      <w:r>
+        <w:rPr>
+          <w:sz w:val="24"/>
+          <w:szCs w:val="24"/>
+        </w:rPr>
+      </w:pPr>
+      <w:r>
+        <w:rPr>
+          <w:sz w:val="24"/>
+          <w:szCs w:val="24"/>
+        </w:rPr>
         <w:t>La charge du travail</w:t>
       </w:r>
     </w:p>
@@ -916,14 +1882,30 @@
       <w:pPr>
         <w:spacing w:after="0"/>
         <w:jc w:val="both"/>
-      </w:pPr>
-      <w:r>
+        <w:rPr>
+          <w:sz w:val="24"/>
+          <w:szCs w:val="24"/>
+        </w:rPr>
+      </w:pPr>
+      <w:r>
+        <w:rPr>
+          <w:sz w:val="24"/>
+          <w:szCs w:val="24"/>
+        </w:rPr>
         <w:t>Être accompagner d’une équipe compétente, dynamique et</w:t>
       </w:r>
       <w:r>
+        <w:rPr>
+          <w:sz w:val="24"/>
+          <w:szCs w:val="24"/>
+        </w:rPr>
         <w:t xml:space="preserve"> soudée</w:t>
       </w:r>
       <w:r>
+        <w:rPr>
+          <w:sz w:val="24"/>
+          <w:szCs w:val="24"/>
+        </w:rPr>
         <w:t>.</w:t>
       </w:r>
     </w:p>
@@ -1556,6 +2538,17 @@
         </w:rPr>
         <w:t>dans le domaine du Numérique.</w:t>
       </w:r>
+    </w:p>
+    <w:p>
+      <w:pPr>
+        <w:spacing w:after="0"/>
+        <w:jc w:val="both"/>
+        <w:rPr>
+          <w:color w:val="000000" w:themeColor="text1"/>
+          <w:sz w:val="24"/>
+          <w:szCs w:val="24"/>
+        </w:rPr>
+      </w:pPr>
     </w:p>
     <w:p>
       <w:pPr>

</xml_diff>

<commit_message>
Update REALISATION FICHE METIER.docx
</commit_message>
<xml_diff>
--- a/fiche-metier/REALISATION FICHE METIER.docx
+++ b/fiche-metier/REALISATION FICHE METIER.docx
@@ -186,30 +186,6 @@
           </w14:textOutline>
         </w:rPr>
         <w:t>FICHE METIER</w:t>
-      </w:r>
-      <w:r>
-        <w:rPr>
-          <w:b/>
-          <w:bCs/>
-          <w:color w:val="000000" w:themeColor="text1"/>
-          <w:sz w:val="36"/>
-          <w:szCs w:val="36"/>
-          <w:highlight w:val="green"/>
-          <w:u w:val="single"/>
-          <w14:shadow w14:blurRad="12700" w14:dist="38100" w14:dir="2700000" w14:sx="100000" w14:sy="100000" w14:kx="0" w14:ky="0" w14:algn="tl">
-            <w14:schemeClr w14:val="bg1">
-              <w14:lumMod w14:val="50000"/>
-            </w14:schemeClr>
-          </w14:shadow>
-          <w14:textOutline w14:w="9525" w14:cap="flat" w14:cmpd="sng" w14:algn="ctr">
-            <w14:solidFill>
-              <w14:schemeClr w14:val="bg1"/>
-            </w14:solidFill>
-            <w14:prstDash w14:val="solid"/>
-            <w14:round/>
-          </w14:textOutline>
-        </w:rPr>
-        <w:t>s</w:t>
       </w:r>
     </w:p>
     <w:p>

</xml_diff>